<commit_message>
Updating, finishing the Ternary file ,and add examples
</commit_message>
<xml_diff>
--- a/Session-02(16-2)/Assignments/Assignment06_what_is_ternary_operator/What is ternary operator.docx
+++ b/Session-02(16-2)/Assignments/Assignment06_what_is_ternary_operator/What is ternary operator.docx
@@ -19,27 +19,7 @@
           <w:sz w:val="32"/>
           <w:szCs w:val="32"/>
         </w:rPr>
-        <w:t xml:space="preserve">What is ternary operator </w:t>
-      </w:r>
-      <w:proofErr w:type="gramStart"/>
-      <w:r>
-        <w:rPr>
-          <w:b/>
-          <w:bCs/>
-          <w:sz w:val="32"/>
-          <w:szCs w:val="32"/>
-        </w:rPr>
-        <w:t>(?:)</w:t>
-      </w:r>
-      <w:proofErr w:type="gramEnd"/>
-      <w:r>
-        <w:rPr>
-          <w:b/>
-          <w:bCs/>
-          <w:sz w:val="32"/>
-          <w:szCs w:val="32"/>
-        </w:rPr>
-        <w:t xml:space="preserve"> in C and how to use it?</w:t>
+        <w:t>What is ternary operator (?:) in C and how to use it?</w:t>
       </w:r>
     </w:p>
     <w:p>
@@ -92,28 +72,28 @@
           <w:numId w:val="2"/>
         </w:numPr>
         <w:rPr>
-          <w:sz w:val="28"/>
-          <w:szCs w:val="28"/>
-        </w:rPr>
-      </w:pPr>
-      <w:r>
-        <w:rPr>
-          <w:sz w:val="28"/>
-          <w:szCs w:val="28"/>
+          <w:sz w:val="24"/>
+          <w:szCs w:val="24"/>
+        </w:rPr>
+      </w:pPr>
+      <w:r>
+        <w:rPr>
+          <w:sz w:val="24"/>
+          <w:szCs w:val="24"/>
         </w:rPr>
         <w:t>It is a conditional operator like (if-else) statements</w:t>
       </w:r>
       <w:r>
         <w:rPr>
-          <w:sz w:val="28"/>
-          <w:szCs w:val="28"/>
+          <w:sz w:val="24"/>
+          <w:szCs w:val="24"/>
         </w:rPr>
         <w:t xml:space="preserve"> and follows the same algorithm</w:t>
       </w:r>
       <w:r>
         <w:rPr>
-          <w:sz w:val="28"/>
-          <w:szCs w:val="28"/>
+          <w:sz w:val="24"/>
+          <w:szCs w:val="24"/>
         </w:rPr>
         <w:t>.</w:t>
       </w:r>
@@ -126,21 +106,21 @@
           <w:numId w:val="2"/>
         </w:numPr>
         <w:rPr>
-          <w:sz w:val="28"/>
-          <w:szCs w:val="28"/>
-        </w:rPr>
-      </w:pPr>
-      <w:r>
-        <w:rPr>
-          <w:sz w:val="28"/>
-          <w:szCs w:val="28"/>
+          <w:sz w:val="24"/>
+          <w:szCs w:val="24"/>
+        </w:rPr>
+      </w:pPr>
+      <w:r>
+        <w:rPr>
+          <w:sz w:val="24"/>
+          <w:szCs w:val="24"/>
         </w:rPr>
         <w:t xml:space="preserve">It is used to shorten </w:t>
       </w:r>
       <w:r>
         <w:rPr>
-          <w:sz w:val="28"/>
-          <w:szCs w:val="28"/>
+          <w:sz w:val="24"/>
+          <w:szCs w:val="24"/>
         </w:rPr>
         <w:t>the (if-else) statement to make the code smaller and easier to read.</w:t>
       </w:r>
@@ -173,62 +153,71 @@
           <w:numId w:val="3"/>
         </w:numPr>
         <w:rPr>
-          <w:sz w:val="28"/>
-          <w:szCs w:val="28"/>
-        </w:rPr>
-      </w:pPr>
-      <w:r>
-        <w:rPr>
-          <w:sz w:val="28"/>
-          <w:szCs w:val="28"/>
+          <w:sz w:val="24"/>
+          <w:szCs w:val="24"/>
+        </w:rPr>
+      </w:pPr>
+      <w:r>
+        <w:rPr>
+          <w:sz w:val="24"/>
+          <w:szCs w:val="24"/>
         </w:rPr>
         <w:t>If else statement:</w:t>
       </w:r>
+    </w:p>
+    <w:p>
+      <w:pPr>
+        <w:rPr>
+          <w:sz w:val="24"/>
+          <w:szCs w:val="24"/>
+        </w:rPr>
+      </w:pPr>
     </w:p>
     <w:p>
       <w:pPr>
         <w:pStyle w:val="ListParagraph"/>
         <w:ind w:left="1080"/>
         <w:rPr>
-          <w:sz w:val="28"/>
-          <w:szCs w:val="28"/>
-        </w:rPr>
-      </w:pPr>
-      <w:proofErr w:type="gramStart"/>
-      <w:r>
-        <w:rPr>
-          <w:sz w:val="28"/>
-          <w:szCs w:val="28"/>
-        </w:rPr>
-        <w:t>Condition ?</w:t>
-      </w:r>
-      <w:proofErr w:type="gramEnd"/>
-      <w:r>
-        <w:rPr>
-          <w:sz w:val="28"/>
-          <w:szCs w:val="28"/>
-        </w:rPr>
-        <w:t xml:space="preserve"> statement (if true) : statement (if false)</w:t>
-      </w:r>
-      <w:r>
-        <w:rPr>
-          <w:sz w:val="28"/>
-          <w:szCs w:val="28"/>
+          <w:sz w:val="24"/>
+          <w:szCs w:val="24"/>
+        </w:rPr>
+      </w:pPr>
+      <w:r>
+        <w:rPr>
+          <w:sz w:val="24"/>
+          <w:szCs w:val="24"/>
+        </w:rPr>
+        <w:t>Condition ? statement (if true) : statement (if false)</w:t>
+      </w:r>
+      <w:r>
+        <w:rPr>
+          <w:sz w:val="24"/>
+          <w:szCs w:val="24"/>
         </w:rPr>
         <w:t>;</w:t>
       </w:r>
     </w:p>
     <w:p>
       <w:pPr>
-        <w:rPr>
-          <w:sz w:val="28"/>
-          <w:szCs w:val="28"/>
-        </w:rPr>
-      </w:pPr>
-      <w:r>
-        <w:rPr>
-          <w:sz w:val="28"/>
-          <w:szCs w:val="28"/>
+        <w:pStyle w:val="ListParagraph"/>
+        <w:ind w:left="1080"/>
+        <w:rPr>
+          <w:sz w:val="24"/>
+          <w:szCs w:val="24"/>
+        </w:rPr>
+      </w:pPr>
+    </w:p>
+    <w:p>
+      <w:pPr>
+        <w:rPr>
+          <w:sz w:val="24"/>
+          <w:szCs w:val="24"/>
+        </w:rPr>
+      </w:pPr>
+      <w:r>
+        <w:rPr>
+          <w:sz w:val="24"/>
+          <w:szCs w:val="24"/>
         </w:rPr>
         <w:tab/>
         <w:t>Example:</w:t>
@@ -237,44 +226,52 @@
     <w:p>
       <w:pPr>
         <w:rPr>
-          <w:sz w:val="28"/>
-          <w:szCs w:val="28"/>
-        </w:rPr>
-      </w:pPr>
-      <w:r>
-        <w:rPr>
-          <w:sz w:val="28"/>
-          <w:szCs w:val="28"/>
+          <w:sz w:val="24"/>
+          <w:szCs w:val="24"/>
+        </w:rPr>
+      </w:pPr>
+    </w:p>
+    <w:p>
+      <w:pPr>
+        <w:rPr>
+          <w:sz w:val="24"/>
+          <w:szCs w:val="24"/>
+        </w:rPr>
+      </w:pPr>
+      <w:r>
+        <w:rPr>
+          <w:sz w:val="24"/>
+          <w:szCs w:val="24"/>
         </w:rPr>
         <w:tab/>
       </w:r>
       <w:r>
         <w:rPr>
-          <w:sz w:val="28"/>
-          <w:szCs w:val="28"/>
+          <w:sz w:val="24"/>
+          <w:szCs w:val="24"/>
         </w:rPr>
         <w:tab/>
       </w:r>
       <w:r>
         <w:rPr>
-          <w:sz w:val="28"/>
-          <w:szCs w:val="28"/>
-        </w:rPr>
-        <w:t>#include&lt;stdio.h&gt;</w:t>
+          <w:sz w:val="24"/>
+          <w:szCs w:val="24"/>
+        </w:rPr>
+        <w:t>include&lt;stdio.h&gt;</w:t>
       </w:r>
     </w:p>
     <w:p>
       <w:pPr>
         <w:ind w:left="720" w:firstLine="720"/>
         <w:rPr>
-          <w:sz w:val="28"/>
-          <w:szCs w:val="28"/>
-        </w:rPr>
-      </w:pPr>
-      <w:r>
-        <w:rPr>
-          <w:sz w:val="28"/>
-          <w:szCs w:val="28"/>
+          <w:sz w:val="24"/>
+          <w:szCs w:val="24"/>
+        </w:rPr>
+      </w:pPr>
+      <w:r>
+        <w:rPr>
+          <w:sz w:val="24"/>
+          <w:szCs w:val="24"/>
         </w:rPr>
         <w:t>#include&lt;stdlib.h&gt;</w:t>
       </w:r>
@@ -283,115 +280,99 @@
       <w:pPr>
         <w:ind w:left="720" w:firstLine="720"/>
         <w:rPr>
-          <w:sz w:val="28"/>
-          <w:szCs w:val="28"/>
-        </w:rPr>
-      </w:pPr>
-      <w:r>
-        <w:rPr>
-          <w:sz w:val="28"/>
-          <w:szCs w:val="28"/>
-        </w:rPr>
-        <w:t xml:space="preserve">int </w:t>
-      </w:r>
-      <w:proofErr w:type="gramStart"/>
-      <w:r>
-        <w:rPr>
-          <w:sz w:val="28"/>
-          <w:szCs w:val="28"/>
-        </w:rPr>
-        <w:t>main(</w:t>
-      </w:r>
-      <w:proofErr w:type="gramEnd"/>
-      <w:r>
-        <w:rPr>
-          <w:sz w:val="28"/>
-          <w:szCs w:val="28"/>
-        </w:rPr>
-        <w:t>){</w:t>
+          <w:sz w:val="24"/>
+          <w:szCs w:val="24"/>
+        </w:rPr>
+      </w:pPr>
+      <w:r>
+        <w:rPr>
+          <w:sz w:val="24"/>
+          <w:szCs w:val="24"/>
+        </w:rPr>
+        <w:t>int main(){</w:t>
+      </w:r>
+    </w:p>
+    <w:p>
+      <w:pPr>
+        <w:ind w:left="1440" w:firstLine="720"/>
+        <w:rPr>
+          <w:sz w:val="24"/>
+          <w:szCs w:val="24"/>
+        </w:rPr>
+      </w:pPr>
+      <w:r>
+        <w:rPr>
+          <w:sz w:val="24"/>
+          <w:szCs w:val="24"/>
+        </w:rPr>
+        <w:t>int number_1=2, number_2=2 ;</w:t>
+      </w:r>
+    </w:p>
+    <w:p>
+      <w:pPr>
+        <w:ind w:left="2160"/>
+        <w:rPr>
+          <w:sz w:val="24"/>
+          <w:szCs w:val="24"/>
+        </w:rPr>
+      </w:pPr>
+      <w:r>
+        <w:rPr>
+          <w:sz w:val="24"/>
+          <w:szCs w:val="24"/>
+        </w:rPr>
+        <w:t>(number_1==number_2)? printf("%d = %d\n",number_1,number_2): printf("Error.\n");</w:t>
+      </w:r>
+    </w:p>
+    <w:p>
+      <w:pPr>
+        <w:ind w:left="1440" w:firstLine="720"/>
+        <w:rPr>
+          <w:sz w:val="24"/>
+          <w:szCs w:val="24"/>
+        </w:rPr>
+      </w:pPr>
+      <w:r>
+        <w:rPr>
+          <w:sz w:val="24"/>
+          <w:szCs w:val="24"/>
+        </w:rPr>
+        <w:t>return 0;</w:t>
       </w:r>
     </w:p>
     <w:p>
       <w:pPr>
         <w:ind w:left="720" w:firstLine="720"/>
         <w:rPr>
-          <w:sz w:val="28"/>
-          <w:szCs w:val="28"/>
-        </w:rPr>
-      </w:pPr>
-      <w:r>
-        <w:rPr>
-          <w:sz w:val="28"/>
-          <w:szCs w:val="28"/>
-        </w:rPr>
-        <w:t>int number_1=2, number_2=</w:t>
-      </w:r>
-      <w:proofErr w:type="gramStart"/>
-      <w:r>
-        <w:rPr>
-          <w:sz w:val="28"/>
-          <w:szCs w:val="28"/>
-        </w:rPr>
-        <w:t>2 ;</w:t>
-      </w:r>
-      <w:proofErr w:type="gramEnd"/>
+          <w:sz w:val="24"/>
+          <w:szCs w:val="24"/>
+        </w:rPr>
+      </w:pPr>
+      <w:r>
+        <w:rPr>
+          <w:sz w:val="24"/>
+          <w:szCs w:val="24"/>
+        </w:rPr>
+        <w:t>}</w:t>
+      </w:r>
     </w:p>
     <w:p>
       <w:pPr>
         <w:ind w:left="720" w:firstLine="720"/>
         <w:rPr>
-          <w:sz w:val="28"/>
-          <w:szCs w:val="28"/>
-        </w:rPr>
-      </w:pPr>
-      <w:r>
-        <w:rPr>
-          <w:sz w:val="28"/>
-          <w:szCs w:val="28"/>
-        </w:rPr>
-        <w:t xml:space="preserve">(number_1==number_2)? </w:t>
-      </w:r>
+          <w:sz w:val="24"/>
+          <w:szCs w:val="24"/>
+        </w:rPr>
+      </w:pPr>
     </w:p>
     <w:p>
       <w:pPr>
         <w:ind w:left="720" w:firstLine="720"/>
         <w:rPr>
-          <w:sz w:val="28"/>
-          <w:szCs w:val="28"/>
-        </w:rPr>
-      </w:pPr>
-      <w:r>
-        <w:rPr>
-          <w:sz w:val="28"/>
-          <w:szCs w:val="28"/>
-        </w:rPr>
-        <w:t xml:space="preserve">return </w:t>
-      </w:r>
-      <w:proofErr w:type="gramStart"/>
-      <w:r>
-        <w:rPr>
-          <w:sz w:val="28"/>
-          <w:szCs w:val="28"/>
-        </w:rPr>
-        <w:t>0;</w:t>
-      </w:r>
-      <w:proofErr w:type="gramEnd"/>
-    </w:p>
-    <w:p>
-      <w:pPr>
-        <w:ind w:left="720" w:firstLine="720"/>
-        <w:rPr>
-          <w:sz w:val="28"/>
-          <w:szCs w:val="28"/>
-        </w:rPr>
-      </w:pPr>
-      <w:r>
-        <w:rPr>
-          <w:sz w:val="28"/>
-          <w:szCs w:val="28"/>
-        </w:rPr>
-        <w:t>}</w:t>
-      </w:r>
+          <w:sz w:val="24"/>
+          <w:szCs w:val="24"/>
+        </w:rPr>
+      </w:pPr>
     </w:p>
     <w:p>
       <w:pPr>
@@ -401,404 +382,39 @@
           <w:numId w:val="3"/>
         </w:numPr>
         <w:rPr>
-          <w:sz w:val="28"/>
-          <w:szCs w:val="28"/>
-        </w:rPr>
-      </w:pPr>
-      <w:r>
-        <w:rPr>
-          <w:sz w:val="28"/>
-          <w:szCs w:val="28"/>
-        </w:rPr>
-        <w:t>If else statement</w:t>
-      </w:r>
-      <w:r>
-        <w:rPr>
-          <w:sz w:val="28"/>
-          <w:szCs w:val="28"/>
-        </w:rPr>
-        <w:t xml:space="preserve"> with two conditions</w:t>
-      </w:r>
-      <w:r>
-        <w:rPr>
-          <w:sz w:val="28"/>
-          <w:szCs w:val="28"/>
-        </w:rPr>
-        <w:t>:</w:t>
-      </w:r>
-    </w:p>
-    <w:p>
-      <w:pPr>
-        <w:pStyle w:val="ListParagraph"/>
-        <w:ind w:left="1080"/>
-        <w:rPr>
-          <w:sz w:val="28"/>
-          <w:szCs w:val="28"/>
-        </w:rPr>
-      </w:pPr>
-      <w:proofErr w:type="gramStart"/>
-      <w:r>
-        <w:rPr>
-          <w:sz w:val="28"/>
-          <w:szCs w:val="28"/>
-        </w:rPr>
-        <w:t>Condition ?</w:t>
-      </w:r>
-      <w:proofErr w:type="gramEnd"/>
-      <w:r>
-        <w:rPr>
-          <w:sz w:val="28"/>
-          <w:szCs w:val="28"/>
-        </w:rPr>
-        <w:t xml:space="preserve"> </w:t>
-      </w:r>
-      <w:proofErr w:type="gramStart"/>
-      <w:r>
-        <w:rPr>
-          <w:sz w:val="28"/>
-          <w:szCs w:val="28"/>
-        </w:rPr>
-        <w:t>Condition ?</w:t>
-      </w:r>
-      <w:proofErr w:type="gramEnd"/>
-      <w:r>
-        <w:rPr>
-          <w:sz w:val="28"/>
-          <w:szCs w:val="28"/>
-        </w:rPr>
-        <w:t xml:space="preserve"> </w:t>
-      </w:r>
-      <w:r>
-        <w:rPr>
-          <w:sz w:val="28"/>
-          <w:szCs w:val="28"/>
-        </w:rPr>
-        <w:t>Statement (if true</w:t>
-      </w:r>
-      <w:proofErr w:type="gramStart"/>
-      <w:r>
-        <w:rPr>
-          <w:sz w:val="28"/>
-          <w:szCs w:val="28"/>
-        </w:rPr>
-        <w:t>) :</w:t>
-      </w:r>
-      <w:proofErr w:type="gramEnd"/>
-      <w:r>
-        <w:rPr>
-          <w:sz w:val="28"/>
-          <w:szCs w:val="28"/>
-        </w:rPr>
-        <w:t xml:space="preserve"> statement (if false);</w:t>
-      </w:r>
-    </w:p>
-    <w:p>
-      <w:pPr>
-        <w:rPr>
-          <w:sz w:val="28"/>
-          <w:szCs w:val="28"/>
-        </w:rPr>
-      </w:pPr>
-      <w:r>
-        <w:rPr>
-          <w:sz w:val="28"/>
-          <w:szCs w:val="28"/>
-        </w:rPr>
-        <w:tab/>
-        <w:t>Example:</w:t>
-      </w:r>
-    </w:p>
-    <w:p>
-      <w:pPr>
-        <w:rPr>
-          <w:sz w:val="28"/>
-          <w:szCs w:val="28"/>
-        </w:rPr>
-      </w:pPr>
-      <w:r>
-        <w:rPr>
-          <w:sz w:val="28"/>
-          <w:szCs w:val="28"/>
-        </w:rPr>
-        <w:tab/>
-      </w:r>
-      <w:r>
-        <w:rPr>
-          <w:sz w:val="28"/>
-          <w:szCs w:val="28"/>
-        </w:rPr>
-        <w:tab/>
-      </w:r>
-      <w:r>
-        <w:rPr>
-          <w:sz w:val="28"/>
-          <w:szCs w:val="28"/>
-        </w:rPr>
-        <w:t>#include&lt;stdio.h&gt;</w:t>
-      </w:r>
-    </w:p>
-    <w:p>
-      <w:pPr>
-        <w:ind w:left="720" w:firstLine="720"/>
-        <w:rPr>
-          <w:sz w:val="28"/>
-          <w:szCs w:val="28"/>
-        </w:rPr>
-      </w:pPr>
-      <w:r>
-        <w:rPr>
-          <w:sz w:val="28"/>
-          <w:szCs w:val="28"/>
-        </w:rPr>
-        <w:t>#include&lt;stdlib.h&gt;</w:t>
-      </w:r>
-    </w:p>
-    <w:p>
-      <w:pPr>
-        <w:ind w:left="720" w:firstLine="720"/>
-        <w:rPr>
-          <w:sz w:val="28"/>
-          <w:szCs w:val="28"/>
-        </w:rPr>
-      </w:pPr>
-      <w:r>
-        <w:rPr>
-          <w:sz w:val="28"/>
-          <w:szCs w:val="28"/>
-        </w:rPr>
-        <w:t xml:space="preserve">int </w:t>
-      </w:r>
-      <w:proofErr w:type="gramStart"/>
-      <w:r>
-        <w:rPr>
-          <w:sz w:val="28"/>
-          <w:szCs w:val="28"/>
-        </w:rPr>
-        <w:t>main(</w:t>
-      </w:r>
-      <w:proofErr w:type="gramEnd"/>
-      <w:r>
-        <w:rPr>
-          <w:sz w:val="28"/>
-          <w:szCs w:val="28"/>
-        </w:rPr>
-        <w:t>){</w:t>
-      </w:r>
-    </w:p>
-    <w:p>
-      <w:pPr>
-        <w:ind w:left="720" w:firstLine="720"/>
-        <w:rPr>
-          <w:sz w:val="28"/>
-          <w:szCs w:val="28"/>
-        </w:rPr>
-      </w:pPr>
-      <w:r>
-        <w:rPr>
-          <w:sz w:val="28"/>
-          <w:szCs w:val="28"/>
-        </w:rPr>
-        <w:t xml:space="preserve">char </w:t>
-      </w:r>
-      <w:proofErr w:type="spellStart"/>
-      <w:r>
-        <w:rPr>
-          <w:sz w:val="28"/>
-          <w:szCs w:val="28"/>
-        </w:rPr>
-        <w:t>ch</w:t>
-      </w:r>
-      <w:proofErr w:type="spellEnd"/>
-      <w:r>
-        <w:rPr>
-          <w:sz w:val="28"/>
-          <w:szCs w:val="28"/>
-        </w:rPr>
-        <w:t>='%</w:t>
-      </w:r>
-      <w:proofErr w:type="gramStart"/>
-      <w:r>
-        <w:rPr>
-          <w:sz w:val="28"/>
-          <w:szCs w:val="28"/>
-        </w:rPr>
-        <w:t>';</w:t>
-      </w:r>
-      <w:proofErr w:type="gramEnd"/>
-    </w:p>
-    <w:p>
-      <w:pPr>
-        <w:ind w:firstLine="720"/>
-        <w:rPr>
-          <w:sz w:val="28"/>
-          <w:szCs w:val="28"/>
-        </w:rPr>
-      </w:pPr>
-      <w:r>
-        <w:rPr>
-          <w:sz w:val="28"/>
-          <w:szCs w:val="28"/>
-        </w:rPr>
-        <w:t xml:space="preserve">    </w:t>
-      </w:r>
-      <w:r>
-        <w:rPr>
-          <w:sz w:val="28"/>
-          <w:szCs w:val="28"/>
-        </w:rPr>
-        <w:tab/>
-      </w:r>
-      <w:proofErr w:type="spellStart"/>
-      <w:r>
-        <w:rPr>
-          <w:sz w:val="28"/>
-          <w:szCs w:val="28"/>
-        </w:rPr>
-        <w:t>printf</w:t>
-      </w:r>
-      <w:proofErr w:type="spellEnd"/>
-      <w:r>
-        <w:rPr>
-          <w:sz w:val="28"/>
-          <w:szCs w:val="28"/>
-        </w:rPr>
-        <w:t>("%%\n"</w:t>
-      </w:r>
-      <w:proofErr w:type="gramStart"/>
-      <w:r>
-        <w:rPr>
-          <w:sz w:val="28"/>
-          <w:szCs w:val="28"/>
-        </w:rPr>
-        <w:t>);</w:t>
-      </w:r>
-      <w:proofErr w:type="gramEnd"/>
-    </w:p>
-    <w:p>
-      <w:pPr>
-        <w:ind w:left="720" w:firstLine="720"/>
-        <w:rPr>
-          <w:sz w:val="28"/>
-          <w:szCs w:val="28"/>
-        </w:rPr>
-      </w:pPr>
-      <w:proofErr w:type="spellStart"/>
-      <w:r>
-        <w:rPr>
-          <w:sz w:val="28"/>
-          <w:szCs w:val="28"/>
-        </w:rPr>
-        <w:t>printf</w:t>
-      </w:r>
-      <w:proofErr w:type="spellEnd"/>
-      <w:r>
-        <w:rPr>
-          <w:sz w:val="28"/>
-          <w:szCs w:val="28"/>
-        </w:rPr>
-        <w:t>("%c\n</w:t>
-      </w:r>
-      <w:proofErr w:type="gramStart"/>
-      <w:r>
-        <w:rPr>
-          <w:sz w:val="28"/>
-          <w:szCs w:val="28"/>
-        </w:rPr>
-        <w:t>",</w:t>
-      </w:r>
-      <w:proofErr w:type="spellStart"/>
-      <w:r>
-        <w:rPr>
-          <w:sz w:val="28"/>
-          <w:szCs w:val="28"/>
-        </w:rPr>
-        <w:t>ch</w:t>
-      </w:r>
-      <w:proofErr w:type="spellEnd"/>
-      <w:proofErr w:type="gramEnd"/>
-      <w:r>
-        <w:rPr>
-          <w:sz w:val="28"/>
-          <w:szCs w:val="28"/>
-        </w:rPr>
-        <w:t>);</w:t>
-      </w:r>
-    </w:p>
-    <w:p>
-      <w:pPr>
-        <w:ind w:left="720" w:firstLine="720"/>
-        <w:rPr>
-          <w:sz w:val="28"/>
-          <w:szCs w:val="28"/>
-        </w:rPr>
-      </w:pPr>
-      <w:r>
-        <w:rPr>
-          <w:sz w:val="28"/>
-          <w:szCs w:val="28"/>
-        </w:rPr>
-        <w:lastRenderedPageBreak/>
-        <w:t xml:space="preserve">return </w:t>
-      </w:r>
-      <w:proofErr w:type="gramStart"/>
-      <w:r>
-        <w:rPr>
-          <w:sz w:val="28"/>
-          <w:szCs w:val="28"/>
-        </w:rPr>
-        <w:t>0;</w:t>
-      </w:r>
-      <w:proofErr w:type="gramEnd"/>
-    </w:p>
-    <w:p>
-      <w:pPr>
-        <w:ind w:left="720" w:firstLine="720"/>
-        <w:rPr>
-          <w:sz w:val="28"/>
-          <w:szCs w:val="28"/>
-        </w:rPr>
-      </w:pPr>
-      <w:r>
-        <w:rPr>
-          <w:sz w:val="28"/>
-          <w:szCs w:val="28"/>
-        </w:rPr>
-        <w:t>}</w:t>
-      </w:r>
-    </w:p>
-    <w:p>
-      <w:pPr>
-        <w:pStyle w:val="ListParagraph"/>
-        <w:numPr>
-          <w:ilvl w:val="0"/>
-          <w:numId w:val="3"/>
-        </w:numPr>
-        <w:rPr>
-          <w:sz w:val="28"/>
-          <w:szCs w:val="28"/>
-        </w:rPr>
-      </w:pPr>
-      <w:r>
-        <w:rPr>
-          <w:sz w:val="28"/>
-          <w:szCs w:val="28"/>
+          <w:sz w:val="24"/>
+          <w:szCs w:val="24"/>
+        </w:rPr>
+      </w:pPr>
+      <w:r>
+        <w:rPr>
+          <w:sz w:val="24"/>
+          <w:szCs w:val="24"/>
         </w:rPr>
         <w:t>If else</w:t>
       </w:r>
       <w:r>
         <w:rPr>
-          <w:sz w:val="28"/>
-          <w:szCs w:val="28"/>
+          <w:sz w:val="24"/>
+          <w:szCs w:val="24"/>
         </w:rPr>
         <w:t>if else</w:t>
       </w:r>
       <w:r>
         <w:rPr>
-          <w:sz w:val="28"/>
-          <w:szCs w:val="28"/>
+          <w:sz w:val="24"/>
+          <w:szCs w:val="24"/>
         </w:rPr>
         <w:t xml:space="preserve"> statement:</w:t>
       </w:r>
+    </w:p>
+    <w:p>
+      <w:pPr>
+        <w:rPr>
+          <w:sz w:val="24"/>
+          <w:szCs w:val="24"/>
+        </w:rPr>
+      </w:pPr>
     </w:p>
     <w:p>
       <w:pPr>
@@ -806,112 +422,82 @@
         <w:spacing w:line="256" w:lineRule="auto"/>
         <w:ind w:left="1080"/>
         <w:rPr>
-          <w:sz w:val="28"/>
-          <w:szCs w:val="28"/>
-        </w:rPr>
-      </w:pPr>
-      <w:proofErr w:type="gramStart"/>
-      <w:r>
-        <w:rPr>
-          <w:sz w:val="28"/>
-          <w:szCs w:val="28"/>
-        </w:rPr>
-        <w:t>Condition ?</w:t>
-      </w:r>
-      <w:proofErr w:type="gramEnd"/>
-      <w:r>
-        <w:rPr>
-          <w:sz w:val="28"/>
-          <w:szCs w:val="28"/>
+          <w:sz w:val="24"/>
+          <w:szCs w:val="24"/>
+        </w:rPr>
+      </w:pPr>
+      <w:r>
+        <w:rPr>
+          <w:sz w:val="24"/>
+          <w:szCs w:val="24"/>
+        </w:rPr>
+        <w:t>Condition ?  Statement (if true) :</w:t>
+      </w:r>
+      <w:r>
+        <w:rPr>
+          <w:sz w:val="24"/>
+          <w:szCs w:val="24"/>
         </w:rPr>
         <w:t xml:space="preserve"> </w:t>
       </w:r>
-      <w:proofErr w:type="gramStart"/>
-      <w:r>
-        <w:rPr>
-          <w:sz w:val="28"/>
-          <w:szCs w:val="28"/>
-        </w:rPr>
-        <w:t>Condition ?</w:t>
-      </w:r>
-      <w:proofErr w:type="gramEnd"/>
-      <w:r>
-        <w:rPr>
-          <w:sz w:val="28"/>
-          <w:szCs w:val="28"/>
-        </w:rPr>
-        <w:t xml:space="preserve"> Statement (if true</w:t>
-      </w:r>
-      <w:proofErr w:type="gramStart"/>
-      <w:r>
-        <w:rPr>
-          <w:sz w:val="28"/>
-          <w:szCs w:val="28"/>
-        </w:rPr>
-        <w:t>) :</w:t>
-      </w:r>
-      <w:proofErr w:type="gramEnd"/>
-      <w:r>
-        <w:rPr>
-          <w:sz w:val="28"/>
-          <w:szCs w:val="28"/>
-        </w:rPr>
-        <w:t xml:space="preserve"> </w:t>
-      </w:r>
-      <w:r>
-        <w:rPr>
-          <w:sz w:val="28"/>
-          <w:szCs w:val="28"/>
-        </w:rPr>
-        <w:t>Condition ?</w:t>
-      </w:r>
-      <w:r>
-        <w:rPr>
-          <w:sz w:val="28"/>
-          <w:szCs w:val="28"/>
-        </w:rPr>
-        <w:t xml:space="preserve"> statement (if </w:t>
-      </w:r>
-      <w:r>
-        <w:rPr>
-          <w:sz w:val="28"/>
-          <w:szCs w:val="28"/>
+      <w:r>
+        <w:rPr>
+          <w:sz w:val="24"/>
+          <w:szCs w:val="24"/>
+        </w:rPr>
+        <w:t xml:space="preserve">Condition ? statement (if </w:t>
+      </w:r>
+      <w:r>
+        <w:rPr>
+          <w:sz w:val="24"/>
+          <w:szCs w:val="24"/>
         </w:rPr>
         <w:t>true</w:t>
       </w:r>
       <w:r>
         <w:rPr>
-          <w:sz w:val="28"/>
-          <w:szCs w:val="28"/>
+          <w:sz w:val="24"/>
+          <w:szCs w:val="24"/>
         </w:rPr>
         <w:t>)</w:t>
       </w:r>
       <w:r>
         <w:rPr>
-          <w:sz w:val="28"/>
-          <w:szCs w:val="28"/>
+          <w:sz w:val="24"/>
+          <w:szCs w:val="24"/>
         </w:rPr>
         <w:t xml:space="preserve">: statement (if false) </w:t>
       </w:r>
       <w:r>
         <w:rPr>
-          <w:sz w:val="28"/>
-          <w:szCs w:val="28"/>
+          <w:sz w:val="24"/>
+          <w:szCs w:val="24"/>
         </w:rPr>
         <w:t>;</w:t>
       </w:r>
     </w:p>
     <w:p>
       <w:pPr>
-        <w:rPr>
-          <w:sz w:val="28"/>
-          <w:szCs w:val="28"/>
-        </w:rPr>
-      </w:pPr>
-      <w:r>
-        <w:rPr>
-          <w:sz w:val="28"/>
-          <w:szCs w:val="28"/>
+        <w:pStyle w:val="ListParagraph"/>
+        <w:spacing w:line="256" w:lineRule="auto"/>
+        <w:ind w:left="1080"/>
+        <w:rPr>
+          <w:sz w:val="24"/>
+          <w:szCs w:val="24"/>
+        </w:rPr>
+      </w:pPr>
+    </w:p>
+    <w:p>
+      <w:pPr>
+        <w:rPr>
+          <w:sz w:val="24"/>
+          <w:szCs w:val="24"/>
+        </w:rPr>
+      </w:pPr>
+      <w:r>
+        <w:rPr>
+          <w:sz w:val="24"/>
+          <w:szCs w:val="24"/>
         </w:rPr>
         <w:tab/>
         <w:t>Example:</w:t>
@@ -920,28 +506,37 @@
     <w:p>
       <w:pPr>
         <w:rPr>
-          <w:sz w:val="28"/>
-          <w:szCs w:val="28"/>
-        </w:rPr>
-      </w:pPr>
-      <w:r>
-        <w:rPr>
-          <w:sz w:val="28"/>
-          <w:szCs w:val="28"/>
-        </w:rPr>
+          <w:sz w:val="24"/>
+          <w:szCs w:val="24"/>
+        </w:rPr>
+      </w:pPr>
+    </w:p>
+    <w:p>
+      <w:pPr>
+        <w:rPr>
+          <w:sz w:val="24"/>
+          <w:szCs w:val="24"/>
+        </w:rPr>
+      </w:pPr>
+      <w:r>
+        <w:rPr>
+          <w:sz w:val="24"/>
+          <w:szCs w:val="24"/>
+        </w:rPr>
+        <w:lastRenderedPageBreak/>
         <w:tab/>
       </w:r>
       <w:r>
         <w:rPr>
-          <w:sz w:val="28"/>
-          <w:szCs w:val="28"/>
+          <w:sz w:val="24"/>
+          <w:szCs w:val="24"/>
         </w:rPr>
         <w:tab/>
       </w:r>
       <w:r>
         <w:rPr>
-          <w:sz w:val="28"/>
-          <w:szCs w:val="28"/>
+          <w:sz w:val="24"/>
+          <w:szCs w:val="24"/>
         </w:rPr>
         <w:t>#include&lt;stdio.h&gt;</w:t>
       </w:r>
@@ -950,14 +545,14 @@
       <w:pPr>
         <w:ind w:left="720" w:firstLine="720"/>
         <w:rPr>
-          <w:sz w:val="28"/>
-          <w:szCs w:val="28"/>
-        </w:rPr>
-      </w:pPr>
-      <w:r>
-        <w:rPr>
-          <w:sz w:val="28"/>
-          <w:szCs w:val="28"/>
+          <w:sz w:val="24"/>
+          <w:szCs w:val="24"/>
+        </w:rPr>
+      </w:pPr>
+      <w:r>
+        <w:rPr>
+          <w:sz w:val="24"/>
+          <w:szCs w:val="24"/>
         </w:rPr>
         <w:t>#include&lt;stdlib.h&gt;</w:t>
       </w:r>
@@ -966,222 +561,81 @@
       <w:pPr>
         <w:ind w:left="720" w:firstLine="720"/>
         <w:rPr>
-          <w:sz w:val="28"/>
-          <w:szCs w:val="28"/>
-        </w:rPr>
-      </w:pPr>
-      <w:r>
-        <w:rPr>
-          <w:sz w:val="28"/>
-          <w:szCs w:val="28"/>
-        </w:rPr>
-        <w:t xml:space="preserve">int </w:t>
-      </w:r>
-      <w:proofErr w:type="gramStart"/>
-      <w:r>
-        <w:rPr>
-          <w:sz w:val="28"/>
-          <w:szCs w:val="28"/>
-        </w:rPr>
-        <w:t>main(</w:t>
-      </w:r>
-      <w:proofErr w:type="gramEnd"/>
-      <w:r>
-        <w:rPr>
-          <w:sz w:val="28"/>
-          <w:szCs w:val="28"/>
-        </w:rPr>
-        <w:t>){</w:t>
+          <w:sz w:val="24"/>
+          <w:szCs w:val="24"/>
+        </w:rPr>
+      </w:pPr>
+      <w:r>
+        <w:rPr>
+          <w:sz w:val="24"/>
+          <w:szCs w:val="24"/>
+        </w:rPr>
+        <w:t>int main(){</w:t>
       </w:r>
     </w:p>
     <w:p>
       <w:pPr>
         <w:ind w:left="720" w:firstLine="720"/>
         <w:rPr>
-          <w:sz w:val="28"/>
-          <w:szCs w:val="28"/>
-        </w:rPr>
-      </w:pPr>
-      <w:r>
-        <w:rPr>
-          <w:sz w:val="28"/>
-          <w:szCs w:val="28"/>
-        </w:rPr>
-        <w:t xml:space="preserve">char </w:t>
-      </w:r>
-      <w:proofErr w:type="spellStart"/>
-      <w:r>
-        <w:rPr>
-          <w:sz w:val="28"/>
-          <w:szCs w:val="28"/>
-        </w:rPr>
-        <w:t>ch</w:t>
-      </w:r>
-      <w:proofErr w:type="spellEnd"/>
-      <w:r>
-        <w:rPr>
-          <w:sz w:val="28"/>
-          <w:szCs w:val="28"/>
-        </w:rPr>
-        <w:t>='%</w:t>
-      </w:r>
-      <w:proofErr w:type="gramStart"/>
-      <w:r>
-        <w:rPr>
-          <w:sz w:val="28"/>
-          <w:szCs w:val="28"/>
-        </w:rPr>
-        <w:t>';</w:t>
-      </w:r>
-      <w:proofErr w:type="gramEnd"/>
-    </w:p>
-    <w:p>
-      <w:pPr>
-        <w:ind w:firstLine="720"/>
-        <w:rPr>
-          <w:sz w:val="28"/>
-          <w:szCs w:val="28"/>
-        </w:rPr>
-      </w:pPr>
-      <w:r>
-        <w:rPr>
-          <w:sz w:val="28"/>
-          <w:szCs w:val="28"/>
-        </w:rPr>
-        <w:t xml:space="preserve">    </w:t>
-      </w:r>
-      <w:r>
-        <w:rPr>
-          <w:sz w:val="28"/>
-          <w:szCs w:val="28"/>
-        </w:rPr>
-        <w:tab/>
-      </w:r>
-      <w:proofErr w:type="spellStart"/>
-      <w:r>
-        <w:rPr>
-          <w:sz w:val="28"/>
-          <w:szCs w:val="28"/>
-        </w:rPr>
-        <w:t>printf</w:t>
-      </w:r>
-      <w:proofErr w:type="spellEnd"/>
-      <w:r>
-        <w:rPr>
-          <w:sz w:val="28"/>
-          <w:szCs w:val="28"/>
-        </w:rPr>
-        <w:t>("%%\n"</w:t>
-      </w:r>
-      <w:proofErr w:type="gramStart"/>
-      <w:r>
-        <w:rPr>
-          <w:sz w:val="28"/>
-          <w:szCs w:val="28"/>
-        </w:rPr>
-        <w:t>);</w:t>
-      </w:r>
-      <w:proofErr w:type="gramEnd"/>
+          <w:sz w:val="24"/>
+          <w:szCs w:val="24"/>
+        </w:rPr>
+      </w:pPr>
+      <w:r>
+        <w:rPr>
+          <w:sz w:val="24"/>
+          <w:szCs w:val="24"/>
+        </w:rPr>
+        <w:t>int number_1=2, number_2=2 ;</w:t>
+      </w:r>
+    </w:p>
+    <w:p>
+      <w:pPr>
+        <w:ind w:left="1440"/>
+        <w:rPr>
+          <w:sz w:val="24"/>
+          <w:szCs w:val="24"/>
+        </w:rPr>
+      </w:pPr>
+      <w:r>
+        <w:rPr>
+          <w:sz w:val="24"/>
+          <w:szCs w:val="24"/>
+        </w:rPr>
+        <w:t>(number_1==number_2)? printf("%d = %d\n",number_1,number_2): (number_1&gt;number_2)? printf("%d &gt; %d\n",number_1,number_2): printf("Error.\n");</w:t>
+      </w:r>
     </w:p>
     <w:p>
       <w:pPr>
         <w:ind w:left="720" w:firstLine="720"/>
         <w:rPr>
-          <w:sz w:val="28"/>
-          <w:szCs w:val="28"/>
-        </w:rPr>
-      </w:pPr>
-      <w:proofErr w:type="spellStart"/>
-      <w:r>
-        <w:rPr>
-          <w:sz w:val="28"/>
-          <w:szCs w:val="28"/>
-        </w:rPr>
-        <w:t>printf</w:t>
-      </w:r>
-      <w:proofErr w:type="spellEnd"/>
-      <w:r>
-        <w:rPr>
-          <w:sz w:val="28"/>
-          <w:szCs w:val="28"/>
-        </w:rPr>
-        <w:t>("%c\n</w:t>
-      </w:r>
-      <w:proofErr w:type="gramStart"/>
-      <w:r>
-        <w:rPr>
-          <w:sz w:val="28"/>
-          <w:szCs w:val="28"/>
-        </w:rPr>
-        <w:t>",</w:t>
-      </w:r>
-      <w:proofErr w:type="spellStart"/>
-      <w:r>
-        <w:rPr>
-          <w:sz w:val="28"/>
-          <w:szCs w:val="28"/>
-        </w:rPr>
-        <w:t>ch</w:t>
-      </w:r>
-      <w:proofErr w:type="spellEnd"/>
-      <w:proofErr w:type="gramEnd"/>
-      <w:r>
-        <w:rPr>
-          <w:sz w:val="28"/>
-          <w:szCs w:val="28"/>
-        </w:rPr>
-        <w:t>);</w:t>
+          <w:sz w:val="24"/>
+          <w:szCs w:val="24"/>
+        </w:rPr>
+      </w:pPr>
+      <w:r>
+        <w:rPr>
+          <w:sz w:val="24"/>
+          <w:szCs w:val="24"/>
+        </w:rPr>
+        <w:t>return 0;</w:t>
       </w:r>
     </w:p>
     <w:p>
       <w:pPr>
         <w:ind w:left="720" w:firstLine="720"/>
         <w:rPr>
-          <w:sz w:val="28"/>
-          <w:szCs w:val="28"/>
-        </w:rPr>
-      </w:pPr>
-      <w:r>
-        <w:rPr>
-          <w:sz w:val="28"/>
-          <w:szCs w:val="28"/>
-        </w:rPr>
-        <w:t xml:space="preserve">return </w:t>
-      </w:r>
-      <w:proofErr w:type="gramStart"/>
-      <w:r>
-        <w:rPr>
-          <w:sz w:val="28"/>
-          <w:szCs w:val="28"/>
-        </w:rPr>
-        <w:t>0;</w:t>
-      </w:r>
-      <w:proofErr w:type="gramEnd"/>
-    </w:p>
-    <w:p>
-      <w:pPr>
-        <w:ind w:left="720" w:firstLine="720"/>
-        <w:rPr>
-          <w:sz w:val="28"/>
-          <w:szCs w:val="28"/>
-        </w:rPr>
-      </w:pPr>
-      <w:r>
-        <w:rPr>
-          <w:sz w:val="28"/>
-          <w:szCs w:val="28"/>
+          <w:sz w:val="24"/>
+          <w:szCs w:val="24"/>
+        </w:rPr>
+      </w:pPr>
+      <w:r>
+        <w:rPr>
+          <w:sz w:val="24"/>
+          <w:szCs w:val="24"/>
         </w:rPr>
         <w:t>}</w:t>
       </w:r>
-    </w:p>
-    <w:p>
-      <w:pPr>
-        <w:spacing w:line="256" w:lineRule="auto"/>
-        <w:rPr>
-          <w:sz w:val="28"/>
-          <w:szCs w:val="28"/>
-        </w:rPr>
-      </w:pPr>
     </w:p>
     <w:sectPr>
       <w:pgSz w:w="12240" w:h="15840"/>

</xml_diff>